<commit_message>
Version 6 completed + version 5 changed recalculation with SRS
</commit_message>
<xml_diff>
--- a/Pendulum simulations - planning.docx
+++ b/Pendulum simulations - planning.docx
@@ -191,13 +191,8 @@
           <w:numId w:val="1"/>
         </w:numPr>
       </w:pPr>
-      <w:proofErr w:type="gramStart"/>
-      <w:r>
-        <w:t>x</w:t>
-      </w:r>
-      <w:proofErr w:type="gramEnd"/>
-      <w:r>
-        <w:t xml:space="preserve"> = graden * pi/180</w:t>
+      <w:r>
+        <w:t>x = graden * pi/180</w:t>
       </w:r>
     </w:p>
     <w:p>
@@ -209,12 +204,10 @@
         </w:numPr>
       </w:pPr>
       <w:proofErr w:type="spellStart"/>
-      <w:proofErr w:type="gramStart"/>
       <w:r>
         <w:t>xd</w:t>
       </w:r>
       <w:proofErr w:type="spellEnd"/>
-      <w:proofErr w:type="gramEnd"/>
       <w:r>
         <w:t xml:space="preserve"> = afgeleide van de experimentele data + breder</w:t>
       </w:r>
@@ -250,21 +243,62 @@
       </w:r>
       <w:proofErr w:type="spellEnd"/>
       <w:r>
-        <w:t xml:space="preserve"> = spierpees lengte voor experimentele </w:t>
-      </w:r>
-      <w:proofErr w:type="gramStart"/>
-      <w:r>
-        <w:t>data /</w:t>
-      </w:r>
-      <w:proofErr w:type="gramEnd"/>
+        <w:t xml:space="preserve"> = spierpees lengte voor experimentele data / </w:t>
+      </w:r>
+      <w:proofErr w:type="spellStart"/>
+      <w:r>
+        <w:t>slacklengte</w:t>
+      </w:r>
+      <w:proofErr w:type="spellEnd"/>
+    </w:p>
+    <w:p>
+      <w:pPr>
+        <w:pStyle w:val="ListParagraph"/>
+        <w:numPr>
+          <w:ilvl w:val="0"/>
+          <w:numId w:val="1"/>
+        </w:numPr>
+      </w:pPr>
+      <w:r>
+        <w:t>Logische en consistente namen</w:t>
+      </w:r>
+    </w:p>
+    <w:p>
+      <w:pPr>
+        <w:pStyle w:val="ListParagraph"/>
+        <w:numPr>
+          <w:ilvl w:val="1"/>
+          <w:numId w:val="1"/>
+        </w:numPr>
+      </w:pPr>
+      <w:r>
+        <w:t>Tres</w:t>
+      </w:r>
+    </w:p>
+    <w:p>
+      <w:pPr>
+        <w:pStyle w:val="ListParagraph"/>
+        <w:numPr>
+          <w:ilvl w:val="1"/>
+          <w:numId w:val="1"/>
+        </w:numPr>
+      </w:pPr>
+      <w:proofErr w:type="spellStart"/>
+      <w:r>
+        <w:t>Tilda</w:t>
+      </w:r>
+      <w:proofErr w:type="spellEnd"/>
       <w:r>
         <w:t xml:space="preserve"> </w:t>
       </w:r>
       <w:proofErr w:type="spellStart"/>
       <w:r>
-        <w:t>slacklengte</w:t>
-      </w:r>
-      <w:proofErr w:type="spellEnd"/>
+        <w:t>vs</w:t>
+      </w:r>
+      <w:proofErr w:type="spellEnd"/>
+      <w:r>
+        <w:t xml:space="preserve"> Tilde</w:t>
+      </w:r>
     </w:p>
     <w:p>
       <w:pPr>
@@ -275,7 +309,35 @@
         </w:numPr>
       </w:pPr>
       <w:r>
-        <w:t>Logische en consistente namen</w:t>
+        <w:t xml:space="preserve">Backward </w:t>
+      </w:r>
+      <w:proofErr w:type="spellStart"/>
+      <w:r>
+        <w:t>euler</w:t>
+      </w:r>
+      <w:proofErr w:type="spellEnd"/>
+      <w:r>
+        <w:t xml:space="preserve"> vervangen door </w:t>
+      </w:r>
+      <w:proofErr w:type="spellStart"/>
+      <w:r>
+        <w:t>trapezoidale</w:t>
+      </w:r>
+      <w:proofErr w:type="spellEnd"/>
+      <w:r>
+        <w:t xml:space="preserve"> integratie</w:t>
+      </w:r>
+    </w:p>
+    <w:p>
+      <w:pPr>
+        <w:pStyle w:val="ListParagraph"/>
+        <w:numPr>
+          <w:ilvl w:val="0"/>
+          <w:numId w:val="1"/>
+        </w:numPr>
+      </w:pPr>
+      <w:r>
+        <w:t xml:space="preserve">Voorwaartse versie die hetzelfde resultaat geeft als impliciete versie </w:t>
       </w:r>
     </w:p>
     <w:p>
@@ -287,7 +349,65 @@
         </w:numPr>
       </w:pPr>
       <w:r>
-        <w:t>Tres</w:t>
+        <w:t xml:space="preserve">Ode15s aanpassen naar eigen voorwaartse integratie </w:t>
+      </w:r>
+    </w:p>
+    <w:p>
+      <w:pPr>
+        <w:pStyle w:val="ListParagraph"/>
+        <w:numPr>
+          <w:ilvl w:val="0"/>
+          <w:numId w:val="1"/>
+        </w:numPr>
+      </w:pPr>
+      <w:r>
+        <w:t>Nadenken over plotten van resultaten</w:t>
+      </w:r>
+    </w:p>
+    <w:p>
+      <w:pPr>
+        <w:pStyle w:val="ListParagraph"/>
+        <w:numPr>
+          <w:ilvl w:val="0"/>
+          <w:numId w:val="1"/>
+        </w:numPr>
+      </w:pPr>
+      <w:r>
+        <w:t xml:space="preserve">Structuur voor output </w:t>
+      </w:r>
+    </w:p>
+    <w:p/>
+    <w:p>
+      <w:pPr>
+        <w:rPr>
+          <w:u w:val="single"/>
+        </w:rPr>
+      </w:pPr>
+      <w:r>
+        <w:rPr>
+          <w:u w:val="single"/>
+        </w:rPr>
+        <w:t>Planning 2</w:t>
+      </w:r>
+    </w:p>
+    <w:p>
+      <w:pPr>
+        <w:pStyle w:val="ListParagraph"/>
+        <w:numPr>
+          <w:ilvl w:val="0"/>
+          <w:numId w:val="2"/>
+        </w:numPr>
+      </w:pPr>
+      <w:r>
+        <w:t xml:space="preserve">SRS met </w:t>
+      </w:r>
+      <w:proofErr w:type="spellStart"/>
+      <w:r>
+        <w:t>fixed</w:t>
+      </w:r>
+      <w:proofErr w:type="spellEnd"/>
+      <w:r>
+        <w:t xml:space="preserve"> time fase </w:t>
       </w:r>
     </w:p>
     <w:p>
@@ -295,24 +415,66 @@
         <w:pStyle w:val="ListParagraph"/>
         <w:numPr>
           <w:ilvl w:val="1"/>
-          <w:numId w:val="1"/>
-        </w:numPr>
-      </w:pPr>
-      <w:proofErr w:type="spellStart"/>
-      <w:r>
-        <w:t>Tilda</w:t>
+          <w:numId w:val="2"/>
+        </w:numPr>
+      </w:pPr>
+      <w:proofErr w:type="spellStart"/>
+      <w:r>
+        <w:t>Implicit</w:t>
+      </w:r>
+      <w:proofErr w:type="spellEnd"/>
+    </w:p>
+    <w:p>
+      <w:pPr>
+        <w:pStyle w:val="ListParagraph"/>
+        <w:numPr>
+          <w:ilvl w:val="1"/>
+          <w:numId w:val="2"/>
+        </w:numPr>
+      </w:pPr>
+      <w:r>
+        <w:t>Voorwaarts</w:t>
+      </w:r>
+    </w:p>
+    <w:p>
+      <w:pPr>
+        <w:pStyle w:val="ListParagraph"/>
+        <w:numPr>
+          <w:ilvl w:val="0"/>
+          <w:numId w:val="2"/>
+        </w:numPr>
+      </w:pPr>
+      <w:r>
+        <w:t>SRS met variabele tijd</w:t>
+      </w:r>
+    </w:p>
+    <w:p>
+      <w:pPr>
+        <w:pStyle w:val="ListParagraph"/>
+        <w:numPr>
+          <w:ilvl w:val="1"/>
+          <w:numId w:val="2"/>
+        </w:numPr>
+      </w:pPr>
+      <w:proofErr w:type="spellStart"/>
+      <w:r>
+        <w:t>Implicit</w:t>
       </w:r>
       <w:proofErr w:type="spellEnd"/>
       <w:r>
         <w:t xml:space="preserve"> </w:t>
       </w:r>
-      <w:proofErr w:type="spellStart"/>
-      <w:r>
-        <w:t>vs</w:t>
-      </w:r>
-      <w:proofErr w:type="spellEnd"/>
-      <w:r>
-        <w:t xml:space="preserve"> Tilde</w:t>
+    </w:p>
+    <w:p>
+      <w:pPr>
+        <w:pStyle w:val="ListParagraph"/>
+        <w:numPr>
+          <w:ilvl w:val="1"/>
+          <w:numId w:val="2"/>
+        </w:numPr>
+      </w:pPr>
+      <w:r>
+        <w:t>Voorwaarts</w:t>
       </w:r>
     </w:p>
     <w:p>
@@ -320,75 +482,11 @@
         <w:pStyle w:val="ListParagraph"/>
         <w:numPr>
           <w:ilvl w:val="0"/>
-          <w:numId w:val="1"/>
-        </w:numPr>
-      </w:pPr>
-      <w:r>
-        <w:t xml:space="preserve">Backward </w:t>
-      </w:r>
-      <w:proofErr w:type="spellStart"/>
-      <w:r>
-        <w:t>euler</w:t>
-      </w:r>
-      <w:proofErr w:type="spellEnd"/>
-      <w:r>
-        <w:t xml:space="preserve"> vervangen door </w:t>
-      </w:r>
-      <w:proofErr w:type="spellStart"/>
-      <w:r>
-        <w:t>trapezoidale</w:t>
-      </w:r>
-      <w:proofErr w:type="spellEnd"/>
-      <w:r>
-        <w:t xml:space="preserve"> integratie</w:t>
-      </w:r>
-    </w:p>
-    <w:p>
-      <w:pPr>
-        <w:pStyle w:val="ListParagraph"/>
-        <w:numPr>
-          <w:ilvl w:val="0"/>
-          <w:numId w:val="1"/>
-        </w:numPr>
-      </w:pPr>
-      <w:r>
-        <w:t xml:space="preserve">Voorwaartse versie die hetzelfde resultaat geeft als impliciete versie </w:t>
-      </w:r>
-    </w:p>
-    <w:p>
-      <w:pPr>
-        <w:pStyle w:val="ListParagraph"/>
-        <w:numPr>
-          <w:ilvl w:val="1"/>
-          <w:numId w:val="1"/>
-        </w:numPr>
-      </w:pPr>
-      <w:r>
-        <w:t xml:space="preserve">Ode15s aanpassen naar eigen voorwaartse integratie </w:t>
-      </w:r>
-    </w:p>
-    <w:p>
-      <w:pPr>
-        <w:pStyle w:val="ListParagraph"/>
-        <w:numPr>
-          <w:ilvl w:val="0"/>
-          <w:numId w:val="1"/>
-        </w:numPr>
-      </w:pPr>
-      <w:r>
-        <w:t>Nadenken over plotten van resultaten</w:t>
-      </w:r>
-    </w:p>
-    <w:p>
-      <w:pPr>
-        <w:pStyle w:val="ListParagraph"/>
-        <w:numPr>
-          <w:ilvl w:val="0"/>
-          <w:numId w:val="1"/>
-        </w:numPr>
-      </w:pPr>
-      <w:r>
-        <w:t xml:space="preserve">Structuur voor output </w:t>
+          <w:numId w:val="2"/>
+        </w:numPr>
+      </w:pPr>
+      <w:r>
+        <w:t xml:space="preserve">Reflexen toevoegen </w:t>
       </w:r>
     </w:p>
     <w:sectPr>
@@ -404,6 +502,95 @@
 <file path=word/numbering.xml><?xml version="1.0" encoding="utf-8"?>
 <w:numbering xmlns:wpc="http://schemas.microsoft.com/office/word/2010/wordprocessingCanvas" xmlns:cx="http://schemas.microsoft.com/office/drawing/2014/chartex" xmlns:cx1="http://schemas.microsoft.com/office/drawing/2015/9/8/chartex" xmlns:cx2="http://schemas.microsoft.com/office/drawing/2015/10/21/chartex" xmlns:cx3="http://schemas.microsoft.com/office/drawing/2016/5/9/chartex" xmlns:cx4="http://schemas.microsoft.com/office/drawing/2016/5/10/chartex" xmlns:cx5="http://schemas.microsoft.com/office/drawing/2016/5/11/chartex" xmlns:cx6="http://schemas.microsoft.com/office/drawing/2016/5/12/chartex" xmlns:cx7="http://schemas.microsoft.com/office/drawing/2016/5/13/chartex" xmlns:cx8="http://schemas.microsoft.com/office/drawing/2016/5/14/chartex" xmlns:mc="http://schemas.openxmlformats.org/markup-compatibility/2006" xmlns:aink="http://schemas.microsoft.com/office/drawing/2016/ink" xmlns:am3d="http://schemas.microsoft.com/office/drawing/2017/model3d" xmlns:o="urn:schemas-microsoft-com:office:office" xmlns:r="http://schemas.openxmlformats.org/officeDocument/2006/relationships" xmlns:m="http://schemas.openxmlformats.org/officeDocument/2006/math" xmlns:v="urn:schemas-microsoft-com:vml" xmlns:wp14="http://schemas.microsoft.com/office/word/2010/wordprocessingDrawing" xmlns:wp="http://schemas.openxmlformats.org/drawingml/2006/wordprocessingDrawing" xmlns:w10="urn:schemas-microsoft-com:office:word" xmlns:w="http://schemas.openxmlformats.org/wordprocessingml/2006/main" xmlns:w14="http://schemas.microsoft.com/office/word/2010/wordml" xmlns:w15="http://schemas.microsoft.com/office/word/2012/wordml" xmlns:w16cex="http://schemas.microsoft.com/office/word/2018/wordml/cex" xmlns:w16cid="http://schemas.microsoft.com/office/word/2016/wordml/cid" xmlns:w16="http://schemas.microsoft.com/office/word/2018/wordml" xmlns:w16se="http://schemas.microsoft.com/office/word/2015/wordml/symex" xmlns:wpg="http://schemas.microsoft.com/office/word/2010/wordprocessingGroup" xmlns:wpi="http://schemas.microsoft.com/office/word/2010/wordprocessingInk" xmlns:wne="http://schemas.microsoft.com/office/word/2006/wordml" xmlns:wps="http://schemas.microsoft.com/office/word/2010/wordprocessingShape" mc:Ignorable="w14 w15 w16se w16cid w16 w16cex wp14">
   <w:abstractNum w:abstractNumId="0" w15:restartNumberingAfterBreak="0">
+    <w:nsid w:val="18D26E36"/>
+    <w:multiLevelType w:val="hybridMultilevel"/>
+    <w:tmpl w:val="B5565338"/>
+    <w:lvl w:ilvl="0" w:tplc="0813000F">
+      <w:start w:val="1"/>
+      <w:numFmt w:val="decimal"/>
+      <w:lvlText w:val="%1."/>
+      <w:lvlJc w:val="left"/>
+      <w:pPr>
+        <w:ind w:left="720" w:hanging="360"/>
+      </w:pPr>
+      <w:rPr>
+        <w:rFonts w:hint="default"/>
+      </w:rPr>
+    </w:lvl>
+    <w:lvl w:ilvl="1" w:tplc="08130019">
+      <w:start w:val="1"/>
+      <w:numFmt w:val="lowerLetter"/>
+      <w:lvlText w:val="%2."/>
+      <w:lvlJc w:val="left"/>
+      <w:pPr>
+        <w:ind w:left="1440" w:hanging="360"/>
+      </w:pPr>
+    </w:lvl>
+    <w:lvl w:ilvl="2" w:tplc="0813001B" w:tentative="1">
+      <w:start w:val="1"/>
+      <w:numFmt w:val="lowerRoman"/>
+      <w:lvlText w:val="%3."/>
+      <w:lvlJc w:val="right"/>
+      <w:pPr>
+        <w:ind w:left="2160" w:hanging="180"/>
+      </w:pPr>
+    </w:lvl>
+    <w:lvl w:ilvl="3" w:tplc="0813000F" w:tentative="1">
+      <w:start w:val="1"/>
+      <w:numFmt w:val="decimal"/>
+      <w:lvlText w:val="%4."/>
+      <w:lvlJc w:val="left"/>
+      <w:pPr>
+        <w:ind w:left="2880" w:hanging="360"/>
+      </w:pPr>
+    </w:lvl>
+    <w:lvl w:ilvl="4" w:tplc="08130019" w:tentative="1">
+      <w:start w:val="1"/>
+      <w:numFmt w:val="lowerLetter"/>
+      <w:lvlText w:val="%5."/>
+      <w:lvlJc w:val="left"/>
+      <w:pPr>
+        <w:ind w:left="3600" w:hanging="360"/>
+      </w:pPr>
+    </w:lvl>
+    <w:lvl w:ilvl="5" w:tplc="0813001B" w:tentative="1">
+      <w:start w:val="1"/>
+      <w:numFmt w:val="lowerRoman"/>
+      <w:lvlText w:val="%6."/>
+      <w:lvlJc w:val="right"/>
+      <w:pPr>
+        <w:ind w:left="4320" w:hanging="180"/>
+      </w:pPr>
+    </w:lvl>
+    <w:lvl w:ilvl="6" w:tplc="0813000F" w:tentative="1">
+      <w:start w:val="1"/>
+      <w:numFmt w:val="decimal"/>
+      <w:lvlText w:val="%7."/>
+      <w:lvlJc w:val="left"/>
+      <w:pPr>
+        <w:ind w:left="5040" w:hanging="360"/>
+      </w:pPr>
+    </w:lvl>
+    <w:lvl w:ilvl="7" w:tplc="08130019" w:tentative="1">
+      <w:start w:val="1"/>
+      <w:numFmt w:val="lowerLetter"/>
+      <w:lvlText w:val="%8."/>
+      <w:lvlJc w:val="left"/>
+      <w:pPr>
+        <w:ind w:left="5760" w:hanging="360"/>
+      </w:pPr>
+    </w:lvl>
+    <w:lvl w:ilvl="8" w:tplc="0813001B" w:tentative="1">
+      <w:start w:val="1"/>
+      <w:numFmt w:val="lowerRoman"/>
+      <w:lvlText w:val="%9."/>
+      <w:lvlJc w:val="right"/>
+      <w:pPr>
+        <w:ind w:left="6480" w:hanging="180"/>
+      </w:pPr>
+    </w:lvl>
+  </w:abstractNum>
+  <w:abstractNum w:abstractNumId="1" w15:restartNumberingAfterBreak="0">
     <w:nsid w:val="7A83458F"/>
     <w:multiLevelType w:val="hybridMultilevel"/>
     <w:tmpl w:val="AB5EB120"/>
@@ -493,6 +680,9 @@
     </w:lvl>
   </w:abstractNum>
   <w:num w:numId="1">
+    <w:abstractNumId w:val="1"/>
+  </w:num>
+  <w:num w:numId="2">
     <w:abstractNumId w:val="0"/>
   </w:num>
 </w:numbering>

</xml_diff>